<commit_message>
Added github part to first lab
</commit_message>
<xml_diff>
--- a/secure systems Lab1/SecureSystems_lab1.docx
+++ b/secure systems Lab1/SecureSystems_lab1.docx
@@ -121,8 +121,19 @@
           <w:szCs w:val="28"/>
           <w:lang w:val="uk-UA"/>
         </w:rPr>
-        <w:t>Факультет радіоелектроніки, комп’ютерних систем та інфокомунікацій</w:t>
-      </w:r>
+        <w:t xml:space="preserve">Факультет радіоелектроніки, комп’ютерних систем та </w:t>
+      </w:r>
+      <w:proofErr w:type="spellStart"/>
+      <w:r>
+        <w:rPr>
+          <w:color w:val="000000"/>
+          <w:sz w:val="28"/>
+          <w:szCs w:val="28"/>
+          <w:lang w:val="uk-UA"/>
+        </w:rPr>
+        <w:t>інфокомунікацій</w:t>
+      </w:r>
+      <w:proofErr w:type="spellEnd"/>
     </w:p>
     <w:p>
       <w:pPr>
@@ -414,11 +425,61 @@
               </w:rPr>
               <w:t>«</w:t>
             </w:r>
-            <w:r>
-              <w:rPr>
-                <w:szCs w:val="28"/>
-              </w:rPr>
-              <w:t>Register with Cloud Providers:</w:t>
+            <w:proofErr w:type="spellStart"/>
+            <w:r>
+              <w:rPr>
+                <w:szCs w:val="28"/>
+              </w:rPr>
+              <w:t>Register</w:t>
+            </w:r>
+            <w:proofErr w:type="spellEnd"/>
+            <w:r>
+              <w:rPr>
+                <w:szCs w:val="28"/>
+              </w:rPr>
+              <w:t xml:space="preserve"> </w:t>
+            </w:r>
+            <w:proofErr w:type="spellStart"/>
+            <w:r>
+              <w:rPr>
+                <w:szCs w:val="28"/>
+              </w:rPr>
+              <w:t>with</w:t>
+            </w:r>
+            <w:proofErr w:type="spellEnd"/>
+            <w:r>
+              <w:rPr>
+                <w:szCs w:val="28"/>
+              </w:rPr>
+              <w:t xml:space="preserve"> </w:t>
+            </w:r>
+            <w:proofErr w:type="spellStart"/>
+            <w:r>
+              <w:rPr>
+                <w:szCs w:val="28"/>
+              </w:rPr>
+              <w:t>Cloud</w:t>
+            </w:r>
+            <w:proofErr w:type="spellEnd"/>
+            <w:r>
+              <w:rPr>
+                <w:szCs w:val="28"/>
+              </w:rPr>
+              <w:t xml:space="preserve"> </w:t>
+            </w:r>
+            <w:proofErr w:type="spellStart"/>
+            <w:r>
+              <w:rPr>
+                <w:szCs w:val="28"/>
+              </w:rPr>
+              <w:t>Providers</w:t>
+            </w:r>
+            <w:proofErr w:type="spellEnd"/>
+            <w:r>
+              <w:rPr>
+                <w:szCs w:val="28"/>
+              </w:rPr>
+              <w:t>:</w:t>
             </w:r>
           </w:p>
           <w:p>
@@ -435,8 +496,30 @@
               <w:rPr>
                 <w:szCs w:val="28"/>
               </w:rPr>
-              <w:t>AWS, AWS Educate, Microsoft Azure</w:t>
-            </w:r>
+              <w:t xml:space="preserve">AWS, AWS </w:t>
+            </w:r>
+            <w:proofErr w:type="spellStart"/>
+            <w:r>
+              <w:rPr>
+                <w:szCs w:val="28"/>
+              </w:rPr>
+              <w:t>Educate</w:t>
+            </w:r>
+            <w:proofErr w:type="spellEnd"/>
+            <w:r>
+              <w:rPr>
+                <w:szCs w:val="28"/>
+              </w:rPr>
+              <w:t xml:space="preserve">, Microsoft </w:t>
+            </w:r>
+            <w:proofErr w:type="spellStart"/>
+            <w:r>
+              <w:rPr>
+                <w:szCs w:val="28"/>
+              </w:rPr>
+              <w:t>Azure</w:t>
+            </w:r>
+            <w:proofErr w:type="spellEnd"/>
             <w:r>
               <w:rPr>
                 <w:szCs w:val="28"/>
@@ -911,7 +994,31 @@
                 <w:szCs w:val="28"/>
                 <w:lang w:val="uk-UA"/>
               </w:rPr>
-              <w:t xml:space="preserve"> Кібербезпека </w:t>
+              <w:t xml:space="preserve"> </w:t>
+            </w:r>
+            <w:proofErr w:type="spellStart"/>
+            <w:r>
+              <w:rPr>
+                <w:i/>
+                <w:iCs/>
+                <w:color w:val="000000"/>
+                <w:sz w:val="28"/>
+                <w:szCs w:val="28"/>
+                <w:lang w:val="uk-UA"/>
+              </w:rPr>
+              <w:t>Кібербезпека</w:t>
+            </w:r>
+            <w:proofErr w:type="spellEnd"/>
+            <w:r>
+              <w:rPr>
+                <w:i/>
+                <w:iCs/>
+                <w:color w:val="000000"/>
+                <w:sz w:val="28"/>
+                <w:szCs w:val="28"/>
+                <w:lang w:val="uk-UA"/>
+              </w:rPr>
+              <w:t xml:space="preserve"> </w:t>
             </w:r>
           </w:p>
         </w:tc>
@@ -1161,7 +1268,25 @@
                 <w:szCs w:val="20"/>
                 <w:lang w:val="uk-UA"/>
               </w:rPr>
-              <w:t>(прізвище та ініціали студента (ки))</w:t>
+              <w:t>(прізвище та ініціали студента (</w:t>
+            </w:r>
+            <w:proofErr w:type="spellStart"/>
+            <w:r>
+              <w:rPr>
+                <w:sz w:val="20"/>
+                <w:szCs w:val="20"/>
+                <w:lang w:val="uk-UA"/>
+              </w:rPr>
+              <w:t>ки</w:t>
+            </w:r>
+            <w:proofErr w:type="spellEnd"/>
+            <w:r>
+              <w:rPr>
+                <w:sz w:val="20"/>
+                <w:szCs w:val="20"/>
+                <w:lang w:val="uk-UA"/>
+              </w:rPr>
+              <w:t>))</w:t>
             </w:r>
           </w:p>
         </w:tc>
@@ -1794,6 +1919,7 @@
           <w:lang w:val="ru-RU"/>
         </w:rPr>
       </w:pPr>
+      <w:proofErr w:type="spellStart"/>
       <w:r>
         <w:rPr>
           <w:b/>
@@ -1801,7 +1927,34 @@
           <w:lang w:val="ru-RU"/>
         </w:rPr>
         <w:lastRenderedPageBreak/>
-        <w:t xml:space="preserve">Завдання 1 - Створення аккаунту у </w:t>
+        <w:t>Завдання</w:t>
+      </w:r>
+      <w:proofErr w:type="spellEnd"/>
+      <w:r>
+        <w:rPr>
+          <w:b/>
+          <w:bCs/>
+          <w:lang w:val="ru-RU"/>
+        </w:rPr>
+        <w:t xml:space="preserve"> 1 - </w:t>
+      </w:r>
+      <w:proofErr w:type="spellStart"/>
+      <w:r>
+        <w:rPr>
+          <w:b/>
+          <w:bCs/>
+          <w:lang w:val="ru-RU"/>
+        </w:rPr>
+        <w:t>Створення</w:t>
+      </w:r>
+      <w:proofErr w:type="spellEnd"/>
+      <w:r>
+        <w:rPr>
+          <w:b/>
+          <w:bCs/>
+          <w:lang w:val="ru-RU"/>
+        </w:rPr>
+        <w:t xml:space="preserve"> аккаунту у </w:t>
       </w:r>
       <w:r>
         <w:rPr>
@@ -1871,8 +2024,44 @@
         <w:rPr>
           <w:lang w:val="ru-RU"/>
         </w:rPr>
-        <w:t>Рисунок 1 – Деталі створеного акаунту</w:t>
-      </w:r>
+        <w:t xml:space="preserve">Рисунок 1 – </w:t>
+      </w:r>
+      <w:proofErr w:type="spellStart"/>
+      <w:r>
+        <w:rPr>
+          <w:lang w:val="ru-RU"/>
+        </w:rPr>
+        <w:t>Деталі</w:t>
+      </w:r>
+      <w:proofErr w:type="spellEnd"/>
+      <w:r>
+        <w:rPr>
+          <w:lang w:val="ru-RU"/>
+        </w:rPr>
+        <w:t xml:space="preserve"> </w:t>
+      </w:r>
+      <w:proofErr w:type="spellStart"/>
+      <w:r>
+        <w:rPr>
+          <w:lang w:val="ru-RU"/>
+        </w:rPr>
+        <w:t>створеного</w:t>
+      </w:r>
+      <w:proofErr w:type="spellEnd"/>
+      <w:r>
+        <w:rPr>
+          <w:lang w:val="ru-RU"/>
+        </w:rPr>
+        <w:t xml:space="preserve"> </w:t>
+      </w:r>
+      <w:proofErr w:type="spellStart"/>
+      <w:r>
+        <w:rPr>
+          <w:lang w:val="ru-RU"/>
+        </w:rPr>
+        <w:t>акаунту</w:t>
+      </w:r>
+      <w:proofErr w:type="spellEnd"/>
     </w:p>
     <w:p>
       <w:pPr>
@@ -2069,15 +2258,18 @@
         </w:rPr>
         <w:t xml:space="preserve"> </w:t>
       </w:r>
+      <w:proofErr w:type="spellStart"/>
       <w:r>
         <w:rPr>
           <w:lang w:val="ru-RU"/>
         </w:rPr>
         <w:t>нього</w:t>
       </w:r>
+      <w:proofErr w:type="spellEnd"/>
     </w:p>
     <w:p>
       <w:pPr>
+        <w:jc w:val="center"/>
         <w:rPr>
           <w:lang w:val="ru-RU"/>
         </w:rPr>
@@ -2089,9 +2281,9 @@
         </w:rPr>
         <w:lastRenderedPageBreak/>
         <w:drawing>
-          <wp:inline distT="0" distB="0" distL="0" distR="0" wp14:anchorId="715EE27C" wp14:editId="46F7969B">
-            <wp:extent cx="6299835" cy="2974340"/>
-            <wp:effectExtent l="0" t="0" r="5715" b="0"/>
+          <wp:inline distT="0" distB="0" distL="0" distR="0" wp14:anchorId="715EE27C" wp14:editId="66AE8F36">
+            <wp:extent cx="5223933" cy="2466375"/>
+            <wp:effectExtent l="0" t="0" r="0" b="0"/>
             <wp:docPr id="4" name="Picture 4"/>
             <wp:cNvGraphicFramePr>
               <a:graphicFrameLocks xmlns:a="http://schemas.openxmlformats.org/drawingml/2006/main" noChangeAspect="1"/>
@@ -2112,7 +2304,7 @@
                   <pic:spPr>
                     <a:xfrm>
                       <a:off x="0" y="0"/>
-                      <a:ext cx="6299835" cy="2974340"/>
+                      <a:ext cx="5232698" cy="2470513"/>
                     </a:xfrm>
                     <a:prstGeom prst="rect">
                       <a:avLst/>
@@ -2238,11 +2430,26 @@
         <w:rPr>
           <w:lang w:val="uk-UA"/>
         </w:rPr>
-        <w:t>постійно видає помилку під час спроб ствоення аккаунту з використанням пошти університету.</w:t>
+        <w:t xml:space="preserve">постійно видає помилку під час спроб </w:t>
+      </w:r>
+      <w:proofErr w:type="spellStart"/>
+      <w:r>
+        <w:rPr>
+          <w:lang w:val="uk-UA"/>
+        </w:rPr>
+        <w:t>ствоення</w:t>
+      </w:r>
+      <w:proofErr w:type="spellEnd"/>
+      <w:r>
+        <w:rPr>
+          <w:lang w:val="uk-UA"/>
+        </w:rPr>
+        <w:t xml:space="preserve"> аккаунту з використанням пошти університету.</w:t>
       </w:r>
     </w:p>
     <w:p>
       <w:pPr>
+        <w:jc w:val="center"/>
         <w:rPr>
           <w:lang w:val="en-US"/>
         </w:rPr>
@@ -2253,9 +2460,9 @@
           <w:lang w:val="ru-RU"/>
         </w:rPr>
         <w:drawing>
-          <wp:inline distT="0" distB="0" distL="0" distR="0" wp14:anchorId="7E451944" wp14:editId="3DF39DB7">
-            <wp:extent cx="6299835" cy="1558290"/>
-            <wp:effectExtent l="0" t="0" r="5715" b="3810"/>
+          <wp:inline distT="0" distB="0" distL="0" distR="0" wp14:anchorId="7E451944" wp14:editId="0994C239">
+            <wp:extent cx="5689600" cy="1407346"/>
+            <wp:effectExtent l="0" t="0" r="6350" b="2540"/>
             <wp:docPr id="5" name="Picture 5"/>
             <wp:cNvGraphicFramePr>
               <a:graphicFrameLocks xmlns:a="http://schemas.openxmlformats.org/drawingml/2006/main" noChangeAspect="1"/>
@@ -2276,7 +2483,7 @@
                   <pic:spPr>
                     <a:xfrm>
                       <a:off x="0" y="0"/>
-                      <a:ext cx="6299835" cy="1558290"/>
+                      <a:ext cx="5699243" cy="1409731"/>
                     </a:xfrm>
                     <a:prstGeom prst="rect">
                       <a:avLst/>
@@ -2293,43 +2500,171 @@
       <w:pPr>
         <w:jc w:val="center"/>
         <w:rPr>
+          <w:lang w:val="en-US"/>
+        </w:rPr>
+      </w:pPr>
+      <w:r>
+        <w:rPr>
+          <w:lang w:val="uk-UA"/>
+        </w:rPr>
+        <w:t>Рисунок 5 – Повідомлення з помилко</w:t>
+      </w:r>
+      <w:r>
+        <w:rPr>
           <w:lang w:val="ru-RU"/>
         </w:rPr>
-      </w:pPr>
-      <w:r>
-        <w:rPr>
-          <w:lang w:val="uk-UA"/>
-        </w:rPr>
-        <w:t>Рисунок 5 – Повідомлення з помилко</w:t>
-      </w:r>
+        <w:t>ю</w:t>
+      </w:r>
+      <w:r>
+        <w:rPr>
+          <w:lang w:val="uk-UA"/>
+        </w:rPr>
+        <w:t xml:space="preserve"> </w:t>
+      </w:r>
+      <w:proofErr w:type="spellStart"/>
       <w:r>
         <w:rPr>
           <w:lang w:val="ru-RU"/>
         </w:rPr>
-        <w:t>ю</w:t>
-      </w:r>
-      <w:r>
-        <w:rPr>
-          <w:lang w:val="uk-UA"/>
+        <w:t>від</w:t>
+      </w:r>
+      <w:proofErr w:type="spellEnd"/>
+      <w:r>
+        <w:rPr>
+          <w:lang w:val="ru-RU"/>
         </w:rPr>
         <w:t xml:space="preserve"> </w:t>
       </w:r>
       <w:r>
         <w:rPr>
+          <w:lang w:val="en-US"/>
+        </w:rPr>
+        <w:t>Azure</w:t>
+      </w:r>
+    </w:p>
+    <w:p>
+      <w:pPr>
+        <w:rPr>
+          <w:b/>
+          <w:bCs/>
+          <w:lang w:val="en-US"/>
+        </w:rPr>
+      </w:pPr>
+      <w:r>
+        <w:rPr>
+          <w:b/>
+          <w:bCs/>
+          <w:lang w:val="uk-UA"/>
+        </w:rPr>
+        <w:t xml:space="preserve">Завдання 3 – Аккаунт у </w:t>
+      </w:r>
+      <w:proofErr w:type="spellStart"/>
+      <w:r>
+        <w:rPr>
+          <w:b/>
+          <w:bCs/>
+          <w:lang w:val="en-US"/>
+        </w:rPr>
+        <w:t>Github</w:t>
+      </w:r>
+      <w:proofErr w:type="spellEnd"/>
+    </w:p>
+    <w:p>
+      <w:pPr>
+        <w:jc w:val="center"/>
+        <w:rPr>
+          <w:b/>
+          <w:bCs/>
+          <w:lang w:val="en-US"/>
+        </w:rPr>
+      </w:pPr>
+      <w:r>
+        <w:rPr>
+          <w:b/>
+          <w:bCs/>
+          <w:lang w:val="en-US"/>
+        </w:rPr>
+        <w:drawing>
+          <wp:inline distT="0" distB="0" distL="0" distR="0" wp14:anchorId="5E07EA2F" wp14:editId="7E00911D">
+            <wp:extent cx="5706533" cy="1948193"/>
+            <wp:effectExtent l="0" t="0" r="8890" b="0"/>
+            <wp:docPr id="6" name="Picture 6"/>
+            <wp:cNvGraphicFramePr>
+              <a:graphicFrameLocks xmlns:a="http://schemas.openxmlformats.org/drawingml/2006/main" noChangeAspect="1"/>
+            </wp:cNvGraphicFramePr>
+            <a:graphic xmlns:a="http://schemas.openxmlformats.org/drawingml/2006/main">
+              <a:graphicData uri="http://schemas.openxmlformats.org/drawingml/2006/picture">
+                <pic:pic xmlns:pic="http://schemas.openxmlformats.org/drawingml/2006/picture">
+                  <pic:nvPicPr>
+                    <pic:cNvPr id="1" name=""/>
+                    <pic:cNvPicPr/>
+                  </pic:nvPicPr>
+                  <pic:blipFill>
+                    <a:blip r:embed="rId12"/>
+                    <a:stretch>
+                      <a:fillRect/>
+                    </a:stretch>
+                  </pic:blipFill>
+                  <pic:spPr>
+                    <a:xfrm>
+                      <a:off x="0" y="0"/>
+                      <a:ext cx="5713551" cy="1950589"/>
+                    </a:xfrm>
+                    <a:prstGeom prst="rect">
+                      <a:avLst/>
+                    </a:prstGeom>
+                  </pic:spPr>
+                </pic:pic>
+              </a:graphicData>
+            </a:graphic>
+          </wp:inline>
+        </w:drawing>
+      </w:r>
+    </w:p>
+    <w:p>
+      <w:pPr>
+        <w:jc w:val="center"/>
+        <w:rPr>
+          <w:lang w:val="uk-UA"/>
+        </w:rPr>
+      </w:pPr>
+      <w:r>
+        <w:rPr>
           <w:lang w:val="ru-RU"/>
         </w:rPr>
-        <w:t xml:space="preserve">від </w:t>
-      </w:r>
-      <w:r>
-        <w:rPr>
-          <w:lang w:val="en-US"/>
-        </w:rPr>
-        <w:t>Azure</w:t>
+        <w:t>Рисунок 6 – Г</w:t>
+      </w:r>
+      <w:proofErr w:type="spellStart"/>
+      <w:r>
+        <w:rPr>
+          <w:lang w:val="uk-UA"/>
+        </w:rPr>
+        <w:t>ітхаб</w:t>
+      </w:r>
+      <w:proofErr w:type="spellEnd"/>
+      <w:r>
+        <w:rPr>
+          <w:lang w:val="uk-UA"/>
+        </w:rPr>
+        <w:t xml:space="preserve"> репозиторій з лабораторними роботами</w:t>
+      </w:r>
+    </w:p>
+    <w:p>
+      <w:pPr>
+        <w:rPr>
+          <w:lang w:val="uk-UA"/>
+        </w:rPr>
+      </w:pPr>
+      <w:r>
+        <w:rPr>
+          <w:lang w:val="uk-UA"/>
+        </w:rPr>
+        <w:t>https://github.com/Ammoralnik/Theory-and-tech-for-creating-seure-systems/tree/main</w:t>
       </w:r>
     </w:p>
     <w:sectPr>
-      <w:headerReference w:type="default" r:id="rId12"/>
-      <w:footerReference w:type="default" r:id="rId13"/>
+      <w:headerReference w:type="default" r:id="rId13"/>
+      <w:footerReference w:type="default" r:id="rId14"/>
       <w:pgSz w:w="11906" w:h="16838"/>
       <w:pgMar w:top="1134" w:right="567" w:bottom="1134" w:left="1418" w:header="1134" w:footer="1134" w:gutter="0"/>
       <w:pgNumType w:start="2"/>

</xml_diff>